<commit_message>
FARRAH MAE - 1 FOREIGN & 1 LOCAL LITERATURE | JOHN MARK - 2 FOREIGN & 0 LOCAL STUDIES
</commit_message>
<xml_diff>
--- a/Chapter 2 - Thesis.docx
+++ b/Chapter 2 - Thesis.docx
@@ -102,6 +102,70 @@
     <w:p>
       <w:pPr>
         <w:spacing w:line="480" w:lineRule="auto"/>
+        <w:ind w:left="180" w:right="270" w:firstLine="540"/>
+        <w:jc w:val="both"/>
+        <w:rPr>
+          <w:rFonts w:ascii="Arial" w:eastAsia="Arial Unicode MS" w:hAnsi="Arial" w:cs="Arial"/>
+          <w:lang w:val="en-PH"/>
+        </w:rPr>
+      </w:pPr>
+      <w:r>
+        <w:rPr>
+          <w:rFonts w:ascii="Arial" w:eastAsia="Arial Unicode MS" w:hAnsi="Arial" w:cs="Arial"/>
+          <w:lang w:val="en-PH"/>
+        </w:rPr>
+        <w:t xml:space="preserve">April Lacron and Gloria Pasadilla (2006) conducted a study entitled “E-commerce in the Philippines: a Preliminary Stocktaking” because of the fast spread of the information and communication technology (ICT) and </w:t>
+      </w:r>
+      <w:r>
+        <w:rPr>
+          <w:rFonts w:ascii="Arial" w:eastAsia="Arial Unicode MS" w:hAnsi="Arial" w:cs="Arial"/>
+          <w:lang w:val="en-PH"/>
+        </w:rPr>
+        <w:t xml:space="preserve">the fairly fast advance of the internet. They emerged the e-commerce system to revolutionize the international trade and business. E-commerce has definitely come of age. Unfortunately, the Philippines is not included to those country have an e-commerce. The main issue of this study or article shows that the Philippines has been left behind by its Asian country in terms of e-commerce activity, </w:t>
+      </w:r>
+      <w:r>
+        <w:rPr>
+          <w:rFonts w:ascii="Arial" w:eastAsia="Arial Unicode MS" w:hAnsi="Arial" w:cs="Arial"/>
+          <w:lang w:val="en-PH"/>
+        </w:rPr>
+        <w:t>especially in ranking even with Thailand and Indonesia is greater than Philippines, which initiated adopting the Internet at the same time or even more recent than the Philippines. This statements that the Philippines loses t</w:t>
+      </w:r>
+      <w:r>
+        <w:rPr>
+          <w:rFonts w:ascii="Arial" w:eastAsia="Arial Unicode MS" w:hAnsi="Arial" w:cs="Arial"/>
+          <w:lang w:val="en-PH"/>
+        </w:rPr>
+        <w:t xml:space="preserve">heir own economy could captured to be more focused, aggressive and rapid in terms of improving our human resources and technical capacities and the access to telecommunications framework to support the large majority population as well as in fixing the errors </w:t>
+      </w:r>
+      <w:r>
+        <w:rPr>
+          <w:rFonts w:ascii="Arial" w:eastAsia="Arial Unicode MS" w:hAnsi="Arial" w:cs="Arial"/>
+          <w:lang w:val="en-PH"/>
+        </w:rPr>
+        <w:lastRenderedPageBreak/>
+        <w:t>in our valid and administrative plan. The Philippines should take this opportunity in selling merchandise or products since most of the Filipinos is using Internet. This great marketing strategy isn’t not for those who have a big business but also for those people who have some small businesses who can’t afford to fund</w:t>
+      </w:r>
+      <w:r>
+        <w:rPr>
+          <w:rFonts w:ascii="Arial" w:eastAsia="Arial Unicode MS" w:hAnsi="Arial" w:cs="Arial"/>
+          <w:lang w:val="en-PH"/>
+        </w:rPr>
+        <w:t xml:space="preserve"> and to advertise their products. They can buy an affordable website to make their business grow in terms of sales and being popular of the company as well.</w:t>
+      </w:r>
+    </w:p>
+    <w:p>
+      <w:pPr>
+        <w:spacing w:line="480" w:lineRule="auto"/>
+        <w:ind w:left="180" w:right="270" w:firstLine="540"/>
+        <w:rPr>
+          <w:rFonts w:ascii="Arial" w:eastAsia="Arial Unicode MS" w:hAnsi="Arial" w:cs="Arial"/>
+          <w:lang w:val="en-PH"/>
+        </w:rPr>
+      </w:pPr>
+    </w:p>
+    <w:p>
+      <w:pPr>
+        <w:spacing w:line="480" w:lineRule="auto"/>
         <w:ind w:left="180" w:right="270"/>
         <w:rPr>
           <w:rFonts w:ascii="Arial" w:eastAsia="Arial Unicode MS" w:hAnsi="Arial" w:cs="Arial"/>
@@ -133,7 +197,78 @@
           <w:rFonts w:ascii="Arial" w:eastAsia="Arial Unicode MS" w:hAnsi="Arial" w:cs="Arial"/>
           <w:lang w:val="en-PH"/>
         </w:rPr>
-        <w:t>The article</w:t>
+        <w:t xml:space="preserve">Conferring to Dave Chaffey, Fiona Ellis-Chadwick, Richard Mayer and Kevin Johnston (2009) entitled “Internet Marketing: Strategy, Implementation and Practice”, they stated that the internet has reestablish marketing practice, </w:t>
+      </w:r>
+      <w:r>
+        <w:rPr>
+          <w:rFonts w:ascii="Arial" w:eastAsia="Arial Unicode MS" w:hAnsi="Arial" w:cs="Arial"/>
+          <w:lang w:val="en-PH"/>
+        </w:rPr>
+        <w:t xml:space="preserve">connecting a promising or future customers to businesses in a way never before attainable. The internet become bridge for the marketers to make a transaction become easy and fast to their customers that never before. Nowadays, using or with online public spending much time or more time using some price comparison websites, search engines like google, bing, yahoo and etc; and social networks, this </w:t>
+      </w:r>
+      <w:r>
+        <w:rPr>
+          <w:rFonts w:ascii="Arial" w:eastAsia="Arial Unicode MS" w:hAnsi="Arial" w:cs="Arial"/>
+          <w:lang w:val="en-PH"/>
+        </w:rPr>
+        <w:t>statement demonstrates</w:t>
+      </w:r>
+      <w:r>
+        <w:rPr>
+          <w:rFonts w:ascii="Arial" w:eastAsia="Arial Unicode MS" w:hAnsi="Arial" w:cs="Arial"/>
+          <w:lang w:val="en-PH"/>
+        </w:rPr>
+        <w:t xml:space="preserve"> how </w:t>
+      </w:r>
+      <w:r>
+        <w:rPr>
+          <w:rFonts w:ascii="Arial" w:eastAsia="Arial Unicode MS" w:hAnsi="Arial" w:cs="Arial"/>
+          <w:lang w:val="en-PH"/>
+        </w:rPr>
+        <w:t xml:space="preserve">the marketers can find new and interesting way of getting their message side to side and they used online communications techniques for the brand awareness, familiarity, and favorability, and to getting the attention of the users to visit their website by using advertisement. In the fourth generation of the book entitled “Internet Marketing: Strategy, Implementation and Practice” they </w:t>
+      </w:r>
+      <w:r>
+        <w:rPr>
+          <w:rFonts w:ascii="Arial" w:eastAsia="Arial Unicode MS" w:hAnsi="Arial" w:cs="Arial"/>
+          <w:lang w:val="en-PH"/>
+        </w:rPr>
+        <w:t>provide</w:t>
+      </w:r>
+      <w:r>
+        <w:rPr>
+          <w:rFonts w:ascii="Arial" w:eastAsia="Arial Unicode MS" w:hAnsi="Arial" w:cs="Arial"/>
+          <w:lang w:val="en-PH"/>
+        </w:rPr>
+        <w:t xml:space="preserve"> all-inclusive</w:t>
+      </w:r>
+      <w:r>
+        <w:rPr>
+          <w:rFonts w:ascii="Arial" w:eastAsia="Arial Unicode MS" w:hAnsi="Arial" w:cs="Arial"/>
+          <w:lang w:val="en-PH"/>
+        </w:rPr>
+        <w:t xml:space="preserve">, realistic </w:t>
+      </w:r>
+      <w:r>
+        <w:rPr>
+          <w:rFonts w:ascii="Arial" w:eastAsia="Arial Unicode MS" w:hAnsi="Arial" w:cs="Arial"/>
+          <w:lang w:val="en-PH"/>
+        </w:rPr>
+        <w:lastRenderedPageBreak/>
+        <w:t xml:space="preserve">guidance on how the companies can get the maximum of the web to meet their marketing intention. Mr. Dave Chaffey is one of the Europe’s top thinkers in this subject, Internet Marketing links marketing concept with the case studies on large or big companies such as eBay, Facebook and Dell, to hell the students to have knowledge in digital marketing in the real world. </w:t>
+      </w:r>
+      <w:r>
+        <w:rPr>
+          <w:rFonts w:ascii="Arial" w:eastAsia="Arial Unicode MS" w:hAnsi="Arial" w:cs="Arial"/>
+          <w:lang w:val="en-PH"/>
+        </w:rPr>
+        <w:t xml:space="preserve">In their major update, you can learn the usual procedure in applying digital media channels such as branch marketing, online PR and search engine </w:t>
+      </w:r>
+      <w:r>
+        <w:rPr>
+          <w:rFonts w:ascii="Arial" w:eastAsia="Arial Unicode MS" w:hAnsi="Arial" w:cs="Arial"/>
+          <w:lang w:val="en-PH"/>
+        </w:rPr>
+        <w:t>marketing.</w:t>
       </w:r>
       <w:r>
         <w:rPr>
@@ -142,54 +277,43 @@
         </w:rPr>
         <w:t xml:space="preserve"> </w:t>
       </w:r>
-      <w:r>
-        <w:rPr>
-          <w:rFonts w:ascii="Arial" w:eastAsia="Arial Unicode MS" w:hAnsi="Arial" w:cs="Arial"/>
-          <w:lang w:val="en-PH"/>
-        </w:rPr>
-        <w:t>“</w:t>
-      </w:r>
-      <w:r>
-        <w:rPr>
-          <w:rFonts w:ascii="Arial" w:eastAsia="Arial Unicode MS" w:hAnsi="Arial" w:cs="Arial"/>
-          <w:lang w:val="en-PH"/>
-        </w:rPr>
-        <w:t>Migrating to internet based e-commerce: Factors affecting e-commerce adoption and migration at the firm level</w:t>
-      </w:r>
-      <w:r>
-        <w:rPr>
-          <w:rFonts w:ascii="Arial" w:eastAsia="Arial Unicode MS" w:hAnsi="Arial" w:cs="Arial"/>
-          <w:lang w:val="en-PH"/>
-        </w:rPr>
-        <w:t>” of Weiyin Hong and Kevin Zhu (2005</w:t>
-      </w:r>
-      <w:r>
-        <w:rPr>
-          <w:rFonts w:ascii="Arial" w:eastAsia="Arial Unicode MS" w:hAnsi="Arial" w:cs="Arial"/>
-          <w:lang w:val="en-PH"/>
-        </w:rPr>
-        <w:t>). They</w:t>
-      </w:r>
-      <w:r>
-        <w:rPr>
-          <w:rFonts w:ascii="Arial" w:eastAsia="Arial Unicode MS" w:hAnsi="Arial" w:cs="Arial"/>
-          <w:lang w:val="en-PH"/>
-        </w:rPr>
-        <w:t xml:space="preserve"> stated</w:t>
-      </w:r>
-      <w:r>
-        <w:rPr>
-          <w:rFonts w:ascii="Arial" w:eastAsia="Arial Unicode MS" w:hAnsi="Arial" w:cs="Arial"/>
-          <w:lang w:val="en-PH"/>
-        </w:rPr>
-        <w:t xml:space="preserve"> </w:t>
-      </w:r>
-      <w:r>
-        <w:rPr>
-          <w:rFonts w:ascii="Arial" w:eastAsia="Arial Unicode MS" w:hAnsi="Arial" w:cs="Arial"/>
-          <w:lang w:val="en-PH"/>
-        </w:rPr>
-        <w:t>Web technology has enabled e-commerce. However, in our review of the literature, we found little research on how firms can better position themselves when adopting e-commerce for revenue generation. Drawing upon technology diffusion theory, we developed a conceptual model for assessing e-commerce adoption and migration, incorporating six factors unique to e-commerce. A series of propositions were then developed.</w:t>
+    </w:p>
+    <w:p>
+      <w:pPr>
+        <w:spacing w:line="480" w:lineRule="auto"/>
+        <w:ind w:left="180" w:right="270"/>
+        <w:rPr>
+          <w:rFonts w:ascii="Arial" w:eastAsia="Arial Unicode MS" w:hAnsi="Arial" w:cs="Arial"/>
+          <w:b/>
+          <w:lang w:val="en-PH"/>
+        </w:rPr>
+      </w:pPr>
+      <w:r>
+        <w:rPr>
+          <w:rFonts w:ascii="Arial" w:eastAsia="Arial Unicode MS" w:hAnsi="Arial" w:cs="Arial"/>
+          <w:b/>
+          <w:lang w:val="en-PH"/>
+        </w:rPr>
+        <w:t>Local Studies</w:t>
+      </w:r>
+    </w:p>
+    <w:p>
+      <w:pPr>
+        <w:spacing w:line="480" w:lineRule="auto"/>
+        <w:ind w:left="180" w:right="270"/>
+        <w:rPr>
+          <w:rFonts w:ascii="Arial" w:eastAsia="Arial Unicode MS" w:hAnsi="Arial" w:cs="Arial"/>
+          <w:b/>
+          <w:lang w:val="en-PH"/>
+        </w:rPr>
+      </w:pPr>
+      <w:r>
+        <w:rPr>
+          <w:rFonts w:ascii="Arial" w:eastAsia="Arial Unicode MS" w:hAnsi="Arial" w:cs="Arial"/>
+          <w:b/>
+          <w:lang w:val="en-PH"/>
+        </w:rPr>
+        <w:t>Foreign Studies</w:t>
       </w:r>
     </w:p>
     <w:p>
@@ -207,7 +331,56 @@
           <w:rFonts w:ascii="Arial" w:eastAsia="Arial Unicode MS" w:hAnsi="Arial" w:cs="Arial"/>
           <w:lang w:val="en-PH"/>
         </w:rPr>
-        <w:t xml:space="preserve">Survey data of 1036 firms in a broad range of industries were collected and used to test our model. Our analysis based on multi-nominal logistic regression demonstrated that technology integration, web functionalities, web spending, and partner usage were significant adoption predictors. The model showed that these variables could successfully differentiate non-adopters from adopters. Further, </w:t>
+        <w:t>Based on the study of Rami Khasawneh and Eveann Lovero (2004) entitled “Review and analysis of internet traffic and its implications on the root name server architecture”, they gathered info</w:t>
+      </w:r>
+      <w:r>
+        <w:rPr>
+          <w:rFonts w:ascii="Arial" w:eastAsia="Arial Unicode MS" w:hAnsi="Arial" w:cs="Arial"/>
+          <w:lang w:val="en-PH"/>
+        </w:rPr>
+        <w:t>rmation and facts about internet user. The Internet success has been increasing firmly over the last ten years. This success has been illustrated in both the number of available web sites and the number of web users accessing these web sites. A web client goes over several steps before they are able to find and to connect to the target web sites.</w:t>
+      </w:r>
+      <w:r>
+        <w:rPr>
+          <w:rFonts w:ascii="Arial" w:eastAsia="Arial Unicode MS" w:hAnsi="Arial" w:cs="Arial"/>
+          <w:lang w:val="en-PH"/>
+        </w:rPr>
+        <w:t xml:space="preserve"> This includes to communicate with its local name server and other name servers all through the web or internet.</w:t>
+      </w:r>
+      <w:r>
+        <w:rPr>
+          <w:rFonts w:ascii="Arial" w:eastAsia="Arial Unicode MS" w:hAnsi="Arial" w:cs="Arial"/>
+          <w:lang w:val="en-PH"/>
+        </w:rPr>
+        <w:t xml:space="preserve"> Root name servers are used to </w:t>
+      </w:r>
+      <w:r>
+        <w:rPr>
+          <w:rFonts w:ascii="Arial" w:eastAsia="Arial Unicode MS" w:hAnsi="Arial" w:cs="Arial"/>
+          <w:lang w:val="en-PH"/>
+        </w:rPr>
+        <w:t xml:space="preserve">enable users to locate and to reach their target web sites. Based on their research, there are thirteen (13) root name servers delivered all around the world. United States of the America and Europe </w:t>
+      </w:r>
+      <w:r>
+        <w:rPr>
+          <w:rFonts w:ascii="Arial" w:eastAsia="Arial Unicode MS" w:hAnsi="Arial" w:cs="Arial"/>
+          <w:lang w:val="en-PH"/>
+        </w:rPr>
+        <w:t xml:space="preserve">which the most root name servers located. </w:t>
+      </w:r>
+      <w:r>
+        <w:rPr>
+          <w:rFonts w:ascii="Arial" w:eastAsia="Arial Unicode MS" w:hAnsi="Arial" w:cs="Arial"/>
+          <w:lang w:val="en-PH"/>
+        </w:rPr>
+        <w:t xml:space="preserve">But there are no root name servers can be found on Africa or East Asia. </w:t>
+      </w:r>
+      <w:r>
+        <w:rPr>
+          <w:rFonts w:ascii="Arial" w:eastAsia="Arial Unicode MS" w:hAnsi="Arial" w:cs="Arial"/>
+          <w:lang w:val="en-PH"/>
+        </w:rPr>
+        <w:t xml:space="preserve">Expect the stretched production of </w:t>
       </w:r>
       <w:r>
         <w:rPr>
@@ -215,7 +388,28 @@
           <w:lang w:val="en-PH"/>
         </w:rPr>
         <w:lastRenderedPageBreak/>
-        <w:t>the migration model demonstrated that web functionalities, web spending, and integration of externally oriented inter-organizational systems tend to be the most influential drivers in firms’ migration toward e-commerce, while firm size, partner usage, electronic data interchange (EDI) usage, and perceived obstacles were found to negatively affect e-commerce migration. This suggests that large firms, as well as those that have been relying on outsourcing or EDI, tended to be slow to migrate to the internet platform.</w:t>
+        <w:t xml:space="preserve">Internet traffic throughout the globe or world, the present architecture </w:t>
+      </w:r>
+      <w:r>
+        <w:rPr>
+          <w:rFonts w:ascii="Arial" w:eastAsia="Arial Unicode MS" w:hAnsi="Arial" w:cs="Arial"/>
+          <w:lang w:val="en-PH"/>
+        </w:rPr>
+        <w:t>or method of the root name servers cannot be able to support those millions and billions of users every day. This statement examines and determine the world Internet traffic tendency, inspection the current architecture of the all root name server, indicate planned changes in Internet traffic and makes proposal for the changes in the root name server method or architecture.</w:t>
+      </w:r>
+      <w:r>
+        <w:rPr>
+          <w:rFonts w:ascii="Arial" w:eastAsia="Arial Unicode MS" w:hAnsi="Arial" w:cs="Arial"/>
+          <w:lang w:val="en-PH"/>
+        </w:rPr>
+        <w:t xml:space="preserve"> Most of the changes happening right now with regard to the root name servers’ infrastructure aren’t enough to develop and to advance the Internet access time and to supply and support more regulation, command and rule for other countries. </w:t>
+      </w:r>
+      <w:r>
+        <w:rPr>
+          <w:rFonts w:ascii="Arial" w:eastAsia="Arial Unicode MS" w:hAnsi="Arial" w:cs="Arial"/>
+          <w:lang w:val="en-PH"/>
+        </w:rPr>
+        <w:t>Country such as Africa and Middle East will need new or more root name servers not a mirrored one, to upgrade and boost their internet access time for the users.</w:t>
       </w:r>
     </w:p>
     <w:p>
@@ -233,63 +427,81 @@
           <w:rFonts w:ascii="Arial" w:eastAsia="Arial Unicode MS" w:hAnsi="Arial" w:cs="Arial"/>
           <w:lang w:val="en-PH"/>
         </w:rPr>
-        <w:t xml:space="preserve">The research of Nadire Cavus and Dogan Ibrahim (2008) entitled “m-Learning: An experiment in using SMS to support learning new English language words”. </w:t>
-      </w:r>
-      <w:r>
-        <w:rPr>
-          <w:rFonts w:ascii="Arial" w:eastAsia="Arial Unicode MS" w:hAnsi="Arial" w:cs="Arial"/>
-          <w:lang w:val="en-PH"/>
-        </w:rPr>
-        <w:t xml:space="preserve">There is an increase use of wireless technologies in education all over the world. In fact, wireless technologies such as laptop computers, palmtop computers and mobile phones are revolutionising education and transforming the traditional classroom-based learning and teaching into anytime and anywhere education. This paper investigates the use of wireless technologies in education with particular reference to the potential of learning new technical English language words using Short Message </w:t>
+        <w:t xml:space="preserve">In the article of Nomi Sinulingga </w:t>
+      </w:r>
+      <w:r>
+        <w:rPr>
+          <w:rFonts w:ascii="Arial" w:eastAsia="Arial Unicode MS" w:hAnsi="Arial" w:cs="Arial"/>
+          <w:lang w:val="en-PH"/>
+        </w:rPr>
+        <w:t>(2012) entitled “PayPal Analysis as e-Payment in the e-Business Development”, he shows the important of having an e-commerce business and he pointed out the PayPal as the main transactions and he also mentioned the Internet as a medium of the business. Internet can change the business and make the business range of services more broadly. It allows anyone especially those people who don’t have knowledge how to run a business</w:t>
+      </w:r>
+      <w:r>
+        <w:rPr>
+          <w:rFonts w:ascii="Arial" w:eastAsia="Arial Unicode MS" w:hAnsi="Arial" w:cs="Arial"/>
+          <w:lang w:val="en-PH"/>
+        </w:rPr>
+        <w:t xml:space="preserve"> with some potential buyers all throughout the world. Nome Sinulingga explain the advantages of e-business. E-business authorize sellers and buyers operating business without face to face, however the transactions and communications can be done over the Internet. Most of the businessman or businesswoman especially in Sumatera are not using the internet as their </w:t>
+      </w:r>
+      <w:r>
+        <w:rPr>
+          <w:rFonts w:ascii="Arial" w:eastAsia="Arial Unicode MS" w:hAnsi="Arial" w:cs="Arial"/>
+          <w:lang w:val="en-PH"/>
+        </w:rPr>
+        <w:lastRenderedPageBreak/>
+        <w:t xml:space="preserve">medium </w:t>
+      </w:r>
+      <w:r>
+        <w:rPr>
+          <w:rFonts w:ascii="Arial" w:eastAsia="Arial Unicode MS" w:hAnsi="Arial" w:cs="Arial"/>
+          <w:lang w:val="en-PH"/>
+        </w:rPr>
+        <w:t xml:space="preserve">for business. Based on the study of Sinulingga having an e-commerce business is very easy to find products and selling products over the internet. </w:t>
+      </w:r>
+      <w:r>
+        <w:rPr>
+          <w:rFonts w:ascii="Arial" w:eastAsia="Arial Unicode MS" w:hAnsi="Arial" w:cs="Arial"/>
+          <w:lang w:val="en-PH"/>
+        </w:rPr>
+        <w:t xml:space="preserve">But the main problem is how to make the payment method for all money transactions. In this case, bank has a very valuable role in this process. Mr. Sinulingga, think a way how it be done. In the domestic payments can done without difficulty through bank transfer, </w:t>
+      </w:r>
+      <w:r>
+        <w:rPr>
+          <w:rFonts w:ascii="Arial" w:eastAsia="Arial Unicode MS" w:hAnsi="Arial" w:cs="Arial"/>
+          <w:lang w:val="en-PH"/>
+        </w:rPr>
+        <w:t>SMS banking</w:t>
+      </w:r>
+      <w:r>
+        <w:rPr>
+          <w:rFonts w:ascii="Arial" w:eastAsia="Arial Unicode MS" w:hAnsi="Arial" w:cs="Arial"/>
+          <w:lang w:val="en-PH"/>
+        </w:rPr>
+        <w:t xml:space="preserve"> </w:t>
+      </w:r>
+      <w:r>
+        <w:rPr>
+          <w:rFonts w:ascii="Arial" w:eastAsia="Arial Unicode MS" w:hAnsi="Arial" w:cs="Arial"/>
+          <w:lang w:val="en-PH"/>
+        </w:rPr>
+        <w:t>or even</w:t>
+      </w:r>
+      <w:r>
+        <w:rPr>
+          <w:rFonts w:ascii="Arial" w:eastAsia="Arial Unicode MS" w:hAnsi="Arial" w:cs="Arial"/>
+          <w:lang w:val="en-PH"/>
+        </w:rPr>
+        <w:t xml:space="preserve"> internet banking. To process these payments to or from overseas and it takes several days to process. But it can be finished without difficulty in real time by using PayPal. PayPal is a payment tool that can support or promote the development of e-business. PayPal will help the small traders all throughout the internet can accept delivery of something from soon-to-be buyers from all over the world </w:t>
+      </w:r>
+      <w:r>
+        <w:rPr>
+          <w:rFonts w:ascii="Arial" w:eastAsia="Arial Unicode MS" w:hAnsi="Arial" w:cs="Arial"/>
+          <w:lang w:val="en-PH"/>
+        </w:rPr>
+        <w:t>and make a payment when generating transactions in the internet.</w:t>
       </w:r>
       <w:bookmarkStart w:id="0" w:name="_GoBack"/>
       <w:bookmarkEnd w:id="0"/>
-      <w:r>
-        <w:rPr>
-          <w:rFonts w:ascii="Arial" w:eastAsia="Arial Unicode MS" w:hAnsi="Arial" w:cs="Arial"/>
-          <w:lang w:val="en-PH"/>
-        </w:rPr>
-        <w:t>Service (SMS) text messaging. The system, developed by the authors, called mobile learning tool (MOLT), has been tested with 45 1st-year undergraduate students. The knowledge of students before and after the experiment has been measured. Our results show that students enjoyed and learned new words with the help of their mobile phones. We believe that using the MOLT system as an educational tool will contribute to the success of students.</w:t>
-      </w:r>
-    </w:p>
-    <w:p>
-      <w:pPr>
-        <w:spacing w:line="480" w:lineRule="auto"/>
-        <w:ind w:left="180" w:right="270"/>
-        <w:rPr>
-          <w:rFonts w:ascii="Arial" w:eastAsia="Arial Unicode MS" w:hAnsi="Arial" w:cs="Arial"/>
-          <w:b/>
-          <w:lang w:val="en-PH"/>
-        </w:rPr>
-      </w:pPr>
-      <w:r>
-        <w:rPr>
-          <w:rFonts w:ascii="Arial" w:eastAsia="Arial Unicode MS" w:hAnsi="Arial" w:cs="Arial"/>
-          <w:b/>
-          <w:lang w:val="en-PH"/>
-        </w:rPr>
-        <w:lastRenderedPageBreak/>
-        <w:t>Local Studies</w:t>
-      </w:r>
-    </w:p>
-    <w:p>
-      <w:pPr>
-        <w:spacing w:line="480" w:lineRule="auto"/>
-        <w:ind w:left="180" w:right="270"/>
-        <w:rPr>
-          <w:rFonts w:ascii="Arial" w:eastAsia="Arial Unicode MS" w:hAnsi="Arial" w:cs="Arial"/>
-          <w:b/>
-          <w:lang w:val="en-PH"/>
-        </w:rPr>
-      </w:pPr>
-      <w:r>
-        <w:rPr>
-          <w:rFonts w:ascii="Arial" w:eastAsia="Arial Unicode MS" w:hAnsi="Arial" w:cs="Arial"/>
-          <w:b/>
-          <w:lang w:val="en-PH"/>
-        </w:rPr>
-        <w:t>Foreign Studies</w:t>
-      </w:r>
     </w:p>
     <w:p>
       <w:pPr>
@@ -334,34 +546,52 @@
       <w:pPr>
         <w:spacing w:line="480" w:lineRule="auto"/>
         <w:ind w:left="180" w:right="270"/>
-        <w:jc w:val="both"/>
-        <w:rPr>
-          <w:rFonts w:ascii="Arial" w:eastAsia="Arial Unicode MS" w:hAnsi="Arial" w:cs="Arial"/>
-          <w:lang w:val="en-PH"/>
-        </w:rPr>
-      </w:pPr>
-      <w:r>
-        <w:rPr>
-          <w:rFonts w:ascii="Arial" w:eastAsia="Arial Unicode MS" w:hAnsi="Arial" w:cs="Arial"/>
-          <w:lang w:val="en-PH"/>
-        </w:rPr>
-        <w:t xml:space="preserve">http://www.sciencedirect.com/science/article/pii/S0378720605000492 </w:t>
-      </w:r>
-      <w:r>
-        <w:rPr>
-          <w:rFonts w:ascii="Arial" w:eastAsia="Arial Unicode MS" w:hAnsi="Arial" w:cs="Arial"/>
-          <w:lang w:val="en-PH"/>
-        </w:rPr>
-        <w:t>- Migrating to internet based e-commerce: Factors affecting e-commerce adoption and migration at the firm level</w:t>
+        <w:rPr>
+          <w:rFonts w:ascii="Arial" w:eastAsia="Arial Unicode MS" w:hAnsi="Arial" w:cs="Arial"/>
+          <w:sz w:val="22"/>
+          <w:lang w:val="en-PH"/>
+        </w:rPr>
+      </w:pPr>
+      <w:r>
+        <w:rPr>
+          <w:rFonts w:ascii="Arial" w:eastAsia="Arial Unicode MS" w:hAnsi="Arial" w:cs="Arial"/>
+          <w:sz w:val="22"/>
+          <w:lang w:val="en-PH"/>
+        </w:rPr>
+        <w:t xml:space="preserve">http://serp-p.pids.gov.ph/serpp/details.php?pid=3922&amp;param=Pasadilla%2C%20Gloria </w:t>
+      </w:r>
+      <w:r>
+        <w:rPr>
+          <w:rFonts w:ascii="Arial" w:eastAsia="Arial Unicode MS" w:hAnsi="Arial" w:cs="Arial"/>
+          <w:sz w:val="22"/>
+          <w:lang w:val="en-PH"/>
+        </w:rPr>
+        <w:t>–</w:t>
+      </w:r>
+      <w:r>
+        <w:rPr>
+          <w:rFonts w:ascii="Arial" w:eastAsia="Arial Unicode MS" w:hAnsi="Arial" w:cs="Arial"/>
+          <w:sz w:val="22"/>
+          <w:lang w:val="en-PH"/>
+        </w:rPr>
+        <w:t xml:space="preserve"> </w:t>
+      </w:r>
+      <w:r>
+        <w:rPr>
+          <w:rFonts w:ascii="Arial" w:eastAsia="Arial Unicode MS" w:hAnsi="Arial" w:cs="Arial"/>
+          <w:sz w:val="22"/>
+          <w:lang w:val="en-PH"/>
+        </w:rPr>
+        <w:t>E-commerce in the Philippines: a Preliminary Stocktaking</w:t>
       </w:r>
     </w:p>
     <w:p>
       <w:pPr>
         <w:spacing w:line="480" w:lineRule="auto"/>
         <w:ind w:left="180" w:right="270"/>
-        <w:jc w:val="both"/>
-        <w:rPr>
-          <w:rFonts w:ascii="Arial" w:eastAsia="Arial Unicode MS" w:hAnsi="Arial" w:cs="Arial"/>
+        <w:rPr>
+          <w:rFonts w:ascii="Arial" w:eastAsia="Arial Unicode MS" w:hAnsi="Arial" w:cs="Arial"/>
+          <w:sz w:val="22"/>
           <w:lang w:val="en-PH"/>
         </w:rPr>
       </w:pPr>
@@ -370,25 +600,55 @@
           <w:rPr>
             <w:rStyle w:val="Hyperlink"/>
             <w:rFonts w:ascii="Arial" w:eastAsia="Arial Unicode MS" w:hAnsi="Arial" w:cs="Arial"/>
-            <w:color w:val="auto"/>
-            <w:u w:val="none"/>
+            <w:sz w:val="22"/>
             <w:lang w:val="en-PH"/>
           </w:rPr>
-          <w:t>http://onlinelibrary.wiley.com/doi/10.1111/j.1467-8535.2007.00801.x/full</w:t>
+          <w:t>https://books.google.com.ph/books/about/Internet_Marketing.html?id=HcoRl2EZXiwC&amp;redir_esc=y</w:t>
         </w:r>
       </w:hyperlink>
       <w:r>
         <w:rPr>
           <w:rFonts w:ascii="Arial" w:eastAsia="Arial Unicode MS" w:hAnsi="Arial" w:cs="Arial"/>
-          <w:lang w:val="en-PH"/>
-        </w:rPr>
-        <w:t xml:space="preserve"> - m-Learning: An experiment in using SMS to support learning new English language words</w:t>
+          <w:sz w:val="22"/>
+          <w:lang w:val="en-PH"/>
+        </w:rPr>
+        <w:t xml:space="preserve"> – Internet Marketing: Strategy, Implementation and Practice</w:t>
+      </w:r>
+    </w:p>
+    <w:p>
+      <w:pPr>
+        <w:spacing w:line="480" w:lineRule="auto"/>
+        <w:ind w:left="180" w:right="270"/>
+        <w:rPr>
+          <w:rFonts w:ascii="Arial" w:eastAsia="Arial Unicode MS" w:hAnsi="Arial" w:cs="Arial"/>
+          <w:sz w:val="22"/>
+          <w:lang w:val="en-PH"/>
+        </w:rPr>
+      </w:pPr>
+      <w:hyperlink r:id="rId8" w:history="1">
+        <w:r>
+          <w:rPr>
+            <w:rStyle w:val="Hyperlink"/>
+            <w:rFonts w:ascii="Arial" w:eastAsia="Arial Unicode MS" w:hAnsi="Arial" w:cs="Arial"/>
+            <w:sz w:val="22"/>
+            <w:lang w:val="en-PH"/>
+          </w:rPr>
+          <w:t>http://iacis.org/iis/2004/KhasawnehLovero.pdf</w:t>
+        </w:r>
+      </w:hyperlink>
+      <w:r>
+        <w:rPr>
+          <w:rFonts w:ascii="Arial" w:eastAsia="Arial Unicode MS" w:hAnsi="Arial" w:cs="Arial"/>
+          <w:sz w:val="22"/>
+          <w:lang w:val="en-PH"/>
+        </w:rPr>
+        <w:t xml:space="preserve"> - review and analysis of internet traffic and its implications on the root name server architecture</w:t>
       </w:r>
     </w:p>
     <w:sectPr>
-      <w:headerReference w:type="even" r:id="rId8"/>
-      <w:headerReference w:type="default" r:id="rId9"/>
-      <w:footerReference w:type="default" r:id="rId10"/>
+      <w:headerReference w:type="even" r:id="rId9"/>
+      <w:headerReference w:type="default" r:id="rId10"/>
+      <w:footerReference w:type="default" r:id="rId11"/>
       <w:pgSz w:w="12240" w:h="15840"/>
       <w:pgMar w:top="1800" w:right="1350" w:bottom="1440" w:left="1800" w:header="720" w:footer="720" w:gutter="0"/>
       <w:pgNumType w:start="10"/>
@@ -725,7 +985,7 @@
                   <w:rPr>
                     <w:noProof/>
                   </w:rPr>
-                  <w:t>11</w:t>
+                  <w:t>14</w:t>
                 </w:r>
                 <w:r>
                   <w:rPr>

</xml_diff>

<commit_message>
Adding 2 Local Studies - Only 1 Local Literature not included
</commit_message>
<xml_diff>
--- a/Chapter 2 - Thesis.docx
+++ b/Chapter 2 - Thesis.docx
@@ -184,7 +184,16 @@
           <w:rFonts w:ascii="Arial" w:eastAsia="Arial Unicode MS" w:hAnsi="Arial" w:cs="Arial"/>
           <w:lang w:val="en-PH"/>
         </w:rPr>
-        <w:t xml:space="preserve"> Philippines, which initiated adopting the Internet at the same time or even more recent than the Philippines. This statements that the Philippines loses t</w:t>
+        <w:t xml:space="preserve"> Philippines, which initiated adopting the Internet at the same time or </w:t>
+      </w:r>
+      <w:bookmarkStart w:id="0" w:name="_GoBack"/>
+      <w:bookmarkEnd w:id="0"/>
+      <w:r>
+        <w:rPr>
+          <w:rFonts w:ascii="Arial" w:eastAsia="Arial Unicode MS" w:hAnsi="Arial" w:cs="Arial"/>
+          <w:lang w:val="en-PH"/>
+        </w:rPr>
+        <w:t>even more recent than the Philippines. This statements that the Philippines loses t</w:t>
       </w:r>
       <w:r>
         <w:rPr>
@@ -689,37 +698,118 @@
     <w:p>
       <w:pPr>
         <w:spacing w:line="480" w:lineRule="auto"/>
-        <w:ind w:left="180" w:right="270"/>
-        <w:rPr>
-          <w:rFonts w:ascii="Arial" w:eastAsia="Arial Unicode MS" w:hAnsi="Arial" w:cs="Arial"/>
-          <w:lang w:val="en-PH"/>
-        </w:rPr>
-      </w:pPr>
-      <w:r>
-        <w:rPr>
-          <w:rFonts w:ascii="Arial" w:eastAsia="Arial Unicode MS" w:hAnsi="Arial" w:cs="Arial"/>
-          <w:lang w:val="en-PH"/>
-        </w:rPr>
-        <w:tab/>
-      </w:r>
-    </w:p>
-    <w:p>
-      <w:pPr>
-        <w:spacing w:line="480" w:lineRule="auto"/>
-        <w:ind w:left="180" w:right="270"/>
-        <w:rPr>
-          <w:rFonts w:ascii="Arial" w:eastAsia="Arial Unicode MS" w:hAnsi="Arial" w:cs="Arial"/>
-          <w:b/>
-          <w:lang w:val="en-PH"/>
-        </w:rPr>
-      </w:pPr>
-      <w:r>
-        <w:rPr>
-          <w:rFonts w:ascii="Arial" w:eastAsia="Arial Unicode MS" w:hAnsi="Arial" w:cs="Arial"/>
-          <w:b/>
-          <w:lang w:val="en-PH"/>
-        </w:rPr>
-        <w:t>Foreign Studies</w:t>
+        <w:ind w:left="180" w:right="270" w:firstLine="540"/>
+        <w:jc w:val="both"/>
+        <w:rPr>
+          <w:rFonts w:ascii="Arial" w:eastAsia="Arial Unicode MS" w:hAnsi="Arial" w:cs="Arial"/>
+          <w:lang w:val="en-PH"/>
+        </w:rPr>
+      </w:pPr>
+      <w:r>
+        <w:rPr>
+          <w:rFonts w:ascii="Arial" w:eastAsia="Arial Unicode MS" w:hAnsi="Arial" w:cs="Arial"/>
+          <w:lang w:val="en-PH"/>
+        </w:rPr>
+        <w:t xml:space="preserve">According to the study of Simon Diodio (2014) entitled “Online Shopping Management System”, he indicated that e-commerce is the most reliable business </w:t>
+      </w:r>
+      <w:r>
+        <w:rPr>
+          <w:rFonts w:ascii="Arial" w:eastAsia="Arial Unicode MS" w:hAnsi="Arial" w:cs="Arial"/>
+          <w:lang w:val="en-PH"/>
+        </w:rPr>
+        <w:t xml:space="preserve">services in the world wide web (WWW). The main goal of an e-commerce business is to advertise or change goods and benefits online without difficulty. In his study, he establishing an e-commerce business online for managing their store or businesses online.  </w:t>
+      </w:r>
+      <w:r>
+        <w:rPr>
+          <w:rFonts w:ascii="Arial" w:eastAsia="Arial Unicode MS" w:hAnsi="Arial" w:cs="Arial"/>
+          <w:lang w:val="en-PH"/>
+        </w:rPr>
+        <w:t>He implements a catalog to the user of different services. It simplifies the user to get knowledge or instruction in different business and their services before purchasing a product/’s.</w:t>
+      </w:r>
+      <w:r>
+        <w:rPr>
+          <w:rFonts w:ascii="Arial" w:eastAsia="Arial Unicode MS" w:hAnsi="Arial" w:cs="Arial"/>
+          <w:lang w:val="en-PH"/>
+        </w:rPr>
+        <w:t xml:space="preserve"> In his system, he provided a 3-tier approach make his system possible, a back-end for database functionality, an apache and PHP: Hypertext Preprocessor, and a web designer or front-end developer for user interface. The objective of his project is to establish</w:t>
+      </w:r>
+      <w:r>
+        <w:rPr>
+          <w:rFonts w:ascii="Arial" w:eastAsia="Arial Unicode MS" w:hAnsi="Arial" w:cs="Arial"/>
+          <w:lang w:val="en-PH"/>
+        </w:rPr>
+        <w:t xml:space="preserve"> a shop management system website which manage their customers and business stores so that they can regularly order and purchase an items online. His purpose is to arise with e-commerce business that is reliable and </w:t>
+      </w:r>
+      <w:r>
+        <w:rPr>
+          <w:rFonts w:ascii="Arial" w:eastAsia="Arial Unicode MS" w:hAnsi="Arial" w:cs="Arial"/>
+          <w:lang w:val="en-PH"/>
+        </w:rPr>
+        <w:lastRenderedPageBreak/>
+        <w:t xml:space="preserve">have secure feature for information and transaction. His system </w:t>
+      </w:r>
+      <w:r>
+        <w:rPr>
+          <w:rFonts w:ascii="Arial" w:eastAsia="Arial Unicode MS" w:hAnsi="Arial" w:cs="Arial"/>
+          <w:lang w:val="en-PH"/>
+        </w:rPr>
+        <w:t>is</w:t>
+      </w:r>
+      <w:r>
+        <w:rPr>
+          <w:rFonts w:ascii="Arial" w:eastAsia="Arial Unicode MS" w:hAnsi="Arial" w:cs="Arial"/>
+          <w:lang w:val="en-PH"/>
+        </w:rPr>
+        <w:t xml:space="preserve"> able to maintain a customer information and </w:t>
+      </w:r>
+      <w:r>
+        <w:rPr>
+          <w:rFonts w:ascii="Arial" w:eastAsia="Arial Unicode MS" w:hAnsi="Arial" w:cs="Arial"/>
+          <w:lang w:val="en-PH"/>
+        </w:rPr>
+        <w:t>transaction.</w:t>
+      </w:r>
+      <w:r>
+        <w:rPr>
+          <w:rFonts w:ascii="Arial" w:eastAsia="Arial Unicode MS" w:hAnsi="Arial" w:cs="Arial"/>
+          <w:lang w:val="en-PH"/>
+        </w:rPr>
+        <w:t xml:space="preserve">  </w:t>
+      </w:r>
+      <w:r>
+        <w:rPr>
+          <w:rFonts w:ascii="Arial" w:eastAsia="Arial Unicode MS" w:hAnsi="Arial" w:cs="Arial"/>
+          <w:lang w:val="en-PH"/>
+        </w:rPr>
+        <w:t>Customers transaction and information will be stored confidential</w:t>
+      </w:r>
+      <w:r>
+        <w:rPr>
+          <w:rFonts w:ascii="Arial" w:eastAsia="Arial Unicode MS" w:hAnsi="Arial" w:cs="Arial"/>
+          <w:lang w:val="en-PH"/>
+        </w:rPr>
+        <w:t xml:space="preserve"> and only the administrator can view that information.  In his study, the proponent </w:t>
+      </w:r>
+      <w:r>
+        <w:rPr>
+          <w:rFonts w:ascii="Arial" w:eastAsia="Arial Unicode MS" w:hAnsi="Arial" w:cs="Arial"/>
+          <w:lang w:val="en-PH"/>
+        </w:rPr>
+        <w:t>has</w:t>
+      </w:r>
+      <w:r>
+        <w:rPr>
+          <w:rFonts w:ascii="Arial" w:eastAsia="Arial Unicode MS" w:hAnsi="Arial" w:cs="Arial"/>
+          <w:lang w:val="en-PH"/>
+        </w:rPr>
+        <w:t xml:space="preserve"> an idea on how to establish or </w:t>
+      </w:r>
+      <w:r>
+        <w:rPr>
+          <w:rFonts w:ascii="Arial" w:eastAsia="Arial Unicode MS" w:hAnsi="Arial" w:cs="Arial"/>
+          <w:lang w:val="en-PH"/>
+        </w:rPr>
+        <w:t>develop an e-commerce business.</w:t>
       </w:r>
     </w:p>
     <w:p>
@@ -732,21 +822,6 @@
           <w:lang w:val="en-PH"/>
         </w:rPr>
       </w:pPr>
-      <w:r>
-        <w:rPr>
-          <w:rFonts w:ascii="Arial" w:eastAsia="Arial Unicode MS" w:hAnsi="Arial" w:cs="Arial"/>
-          <w:lang w:val="en-PH"/>
-        </w:rPr>
-        <w:t xml:space="preserve">Based on the study of Rami Khasawneh and Eveann Lovero (2004) entitled “Review and analysis of internet traffic and its implications on the root name server architecture”, they gathered information and facts about internet user. The Internet success has been increasing firmly over the last ten years. This success has been illustrated in both the number of available websites and the number of web users accessing these websites. A web client goes over several steps before they are able to find and to connect to the target websites. This includes communicating with its local name server and other name servers all through the web or internet. Root name servers are used to enable users to locate and to reach their target websites. Based on their research, there are thirteen (13) root name servers delivered all around the world. The United States of the America and Europe which the most root name servers located. But there are no root </w:t>
-      </w:r>
-      <w:r>
-        <w:rPr>
-          <w:rFonts w:ascii="Arial" w:eastAsia="Arial Unicode MS" w:hAnsi="Arial" w:cs="Arial"/>
-          <w:lang w:val="en-PH"/>
-        </w:rPr>
-        <w:lastRenderedPageBreak/>
-        <w:t>name servers can be found in Africa or East Asia. Expect the stretched production of Internet traffic throughout the globe or world, the present architecture or method of the root name servers cannot be able to support those millions and billions of users every day. This statement examines and determine the world Internet traffic tendency, inspection the current architecture of the all root name server, indicate planned changes in Internet traffic and makes a proposal for the changes in the root name server method or architecture. Most of the changes happening right now with regard to the root name servers’ infrastructure aren’t enough to develop and to advance the Internet access time and to supply and support more regulation, command, and rule for other countries. A country such as Africa and the Middle East will need new or more root name servers, not a mirrored one, to upgrade and boost their internet access time for the users.</w:t>
-      </w:r>
     </w:p>
     <w:p>
       <w:pPr>
@@ -758,6 +833,92 @@
           <w:lang w:val="en-PH"/>
         </w:rPr>
       </w:pPr>
+      <w:r>
+        <w:rPr>
+          <w:rFonts w:ascii="Arial" w:eastAsia="Arial Unicode MS" w:hAnsi="Arial" w:cs="Arial"/>
+          <w:lang w:val="en-PH"/>
+        </w:rPr>
+        <w:t xml:space="preserve">Based on the study of Bon Nielsen (2012) entitled “Online Shopping – Filipinos are the most online shopper”, he stated that most of the Filipinos are </w:t>
+      </w:r>
+      <w:r>
+        <w:rPr>
+          <w:rFonts w:ascii="Arial" w:eastAsia="Arial Unicode MS" w:hAnsi="Arial" w:cs="Arial"/>
+          <w:lang w:val="en-PH"/>
+        </w:rPr>
+        <w:t xml:space="preserve">taking on the online shopping in the Asia. In the study conducted by Mr. Nielsen according to the online usage, Filipinos are the most progressive in online shopping. </w:t>
+      </w:r>
+      <w:r>
+        <w:rPr>
+          <w:rFonts w:ascii="Arial" w:eastAsia="Arial Unicode MS" w:hAnsi="Arial" w:cs="Arial"/>
+          <w:lang w:val="en-PH"/>
+        </w:rPr>
+        <w:t xml:space="preserve">Filipinos are stated the wisest at overflow their shopping carts virtually, he also stated that 72% of the Filipinos are reportedly uses an internet for product exploration and analysis. In the country lazada is the number one e-commerce business web site well-organized to handle and maintain the request </w:t>
+      </w:r>
+      <w:r>
+        <w:rPr>
+          <w:rFonts w:ascii="Arial" w:eastAsia="Arial Unicode MS" w:hAnsi="Arial" w:cs="Arial"/>
+          <w:lang w:val="en-PH"/>
+        </w:rPr>
+        <w:t xml:space="preserve">for generating products available without difficulty. Currently lazada obtained a six thousand square meter warehouse that develops and making orders as effortlessly as possible. More than twenty thousand sell products on its website, lazada is the latest </w:t>
+      </w:r>
+      <w:r>
+        <w:rPr>
+          <w:rFonts w:ascii="Arial" w:eastAsia="Arial Unicode MS" w:hAnsi="Arial" w:cs="Arial"/>
+          <w:lang w:val="en-PH"/>
+        </w:rPr>
+        <w:t xml:space="preserve">shopping destination online, where the customers can minimize their time looking for a specific product, prevent long lines, traffic and bulky product handling. He also stated that lazada has free shipping and next-day-delivery for Metro Manila locations, and lazada has a different payment options such as PayPal, credit card, cash on delivery, BDO installment and ATM </w:t>
+      </w:r>
+      <w:r>
+        <w:rPr>
+          <w:rFonts w:ascii="Arial" w:eastAsia="Arial Unicode MS" w:hAnsi="Arial" w:cs="Arial"/>
+          <w:lang w:val="en-PH"/>
+        </w:rPr>
+        <w:lastRenderedPageBreak/>
+        <w:t xml:space="preserve">transfer via Megalink. But not only that, it has tempting aggreements, </w:t>
+      </w:r>
+      <w:r>
+        <w:rPr>
+          <w:rFonts w:ascii="Arial" w:eastAsia="Arial Unicode MS" w:hAnsi="Arial" w:cs="Arial"/>
+          <w:lang w:val="en-PH"/>
+        </w:rPr>
+        <w:t>bargain items and even promos. Lazada is now one of the rapidly growing e-commerce sites in the Philippines. They offer or bid different products such as home appliances, gadgets and many more things. Mr. Nielsen wants to explain that having an e-commerce business today is very demand and very easy to maintain and manage.</w:t>
+      </w:r>
+    </w:p>
+    <w:p>
+      <w:pPr>
+        <w:spacing w:line="480" w:lineRule="auto"/>
+        <w:ind w:left="180" w:right="270"/>
+        <w:rPr>
+          <w:rFonts w:ascii="Arial" w:eastAsia="Arial Unicode MS" w:hAnsi="Arial" w:cs="Arial"/>
+          <w:lang w:val="en-PH"/>
+        </w:rPr>
+      </w:pPr>
+      <w:r>
+        <w:rPr>
+          <w:rFonts w:ascii="Arial" w:eastAsia="Arial Unicode MS" w:hAnsi="Arial" w:cs="Arial"/>
+          <w:lang w:val="en-PH"/>
+        </w:rPr>
+        <w:tab/>
+      </w:r>
+    </w:p>
+    <w:p>
+      <w:pPr>
+        <w:spacing w:line="480" w:lineRule="auto"/>
+        <w:ind w:left="180" w:right="270"/>
+        <w:rPr>
+          <w:rFonts w:ascii="Arial" w:eastAsia="Arial Unicode MS" w:hAnsi="Arial" w:cs="Arial"/>
+          <w:b/>
+          <w:lang w:val="en-PH"/>
+        </w:rPr>
+      </w:pPr>
+      <w:r>
+        <w:rPr>
+          <w:rFonts w:ascii="Arial" w:eastAsia="Arial Unicode MS" w:hAnsi="Arial" w:cs="Arial"/>
+          <w:b/>
+          <w:lang w:val="en-PH"/>
+        </w:rPr>
+        <w:t>Foreign Studies</w:t>
+      </w:r>
     </w:p>
     <w:p>
       <w:pPr>
@@ -774,7 +935,7 @@
           <w:rFonts w:ascii="Arial" w:eastAsia="Arial Unicode MS" w:hAnsi="Arial" w:cs="Arial"/>
           <w:lang w:val="en-PH"/>
         </w:rPr>
-        <w:t xml:space="preserve">In the article of Nomi Sinulingga (2012) entitled “PayPal Analysis as e-Payment in the e-Business Development”, he shows the important of having an e-commerce business and he pointed out the PayPal as the main transactions and he also mentioned the Internet as a medium of the business. The Internet can change the business and make the business range of services more broadly. It allows anyone especially those people who don’t have knowledge how to run a business with some potential buyers all throughout the world. Nome Sinulingga explains the advantages of e-business. E-business authorizes sellers and buyers </w:t>
+        <w:t xml:space="preserve">Based on the study of Rami Khasawneh and Eveann Lovero (2004) entitled “Review and analysis of internet traffic and its implications on the root name server architecture”, they gathered information and facts about internet user. The Internet success has been increasing firmly over the last ten years. This success has been illustrated in both the number of available websites and the number of web users accessing these websites. A web client goes over several steps before they are able to find and to connect to the target websites. This includes communicating with its local name server and other name servers all through the web or internet. Root name servers are used to enable users to locate and to reach their target websites. Based on their research, there are thirteen (13) root name servers delivered all around the world. The United States of the America and Europe which the most root name servers located. But there are no root name servers can be found in Africa or East Asia. Expect the stretched production of Internet traffic throughout the globe or world, the present </w:t>
       </w:r>
       <w:r>
         <w:rPr>
@@ -782,7 +943,7 @@
           <w:lang w:val="en-PH"/>
         </w:rPr>
         <w:lastRenderedPageBreak/>
-        <w:t>operating business without face to face, however, the transactions and communications can be done over the Internet. Most of the businessman or businesswoman especially in Sumatera are not using the internet as their medium for business. Based on the study of Sinulingga having an e-commerce business is very easy to find products and selling products over the internet. But the main problem is how to make the payment method for all money transactions. In this case, a bank has a very valuable role in this process. Mr. Sinulingga, think a way how it is done. In the domestic payments can do without difficulty through bank transfer, SMS banking or even internet banking. To process these payments to or from overseas and it takes several days to process. But it can be finished without difficulty in real time by using PayPal. PayPal is a payment tool that can support or promote the development of e-business. PayPal will help the small traders all throughout the internet can accept delivery of something from soon-to-be buyers from all over the world and make a payment when generating transactions on the internet.</w:t>
+        <w:t>architecture or method of the root name servers cannot be able to support those millions and billions of users every day. This statement examines and determine the world Internet traffic tendency, inspection the current architecture of the all root name server, indicate planned changes in Internet traffic and makes a proposal for the changes in the root name server method or architecture. Most of the changes happening right now with regard to the root name servers’ infrastructure aren’t enough to develop and to advance the Internet access time and to supply and support more regulation, command, and rule for other countries. A country such as Africa and the Middle East will need new or more root name servers, not a mirrored one, to upgrade and boost their internet access time for the users.</w:t>
       </w:r>
     </w:p>
     <w:p>
@@ -811,7 +972,7 @@
           <w:rFonts w:ascii="Arial" w:eastAsia="Arial Unicode MS" w:hAnsi="Arial" w:cs="Arial"/>
           <w:lang w:val="en-PH"/>
         </w:rPr>
-        <w:t xml:space="preserve">In the study entitled “An Improved SMS User Interface System to Support University Services” of Mohammad Ibrahim Al Sheikh Eid (2011), he stated that mobile phone influence extreme potential to develop into a universal way of managing services negotiations on an international and local scale in the future. Mobile messaging serves as a strategic agent for the common trade of message between the administrative sector of the students and university. The mock-up of </w:t>
+        <w:t xml:space="preserve">In the article of Nomi Sinulingga (2012) entitled “PayPal Analysis as e-Payment in the e-Business Development”, he shows the important of having an e-commerce business and he pointed out the PayPal as the main transactions and he also mentioned the Internet as a medium of the business. The Internet can change the business and make the business range of services more broadly. It allows anyone especially those people who don’t have knowledge how to run a business with some potential buyers all throughout the world. Nome Sinulingga explains the advantages of e-business. E-business authorizes sellers and buyers operating business without face to face, however, the transactions and communications can be done over the Internet. Most of the businessman or </w:t>
       </w:r>
       <w:r>
         <w:rPr>
@@ -819,7 +980,7 @@
           <w:lang w:val="en-PH"/>
         </w:rPr>
         <w:lastRenderedPageBreak/>
-        <w:t>his study SMS User Interface System, he authorizes the students to manage their school subjects and matters such as their assessment performance, subject schedules, and students’ information. This is completed by forwarding message to the students or sending text messages to their phones or functioning an inquiry message sent from a student to accomplish the answer by pulling it. In his study, the software or system can be used to send a message and remove a message. He conducted his study at the Islamic University of Gaza. The decisions from the information analysis undoubtedly demonstrate that the students want Sending Message Services for their exchanging information between school-related services. They also specify the rightness and security of Sending Message Services communication in a situation where they have to update their mobile phone numbers which are available. Students also see this method is more helpful, profitable, valuable, and acceptable since it brings out their extreme goal.</w:t>
+        <w:t>businesswoman especially in Sumatera are not using the internet as their medium for business. Based on the study of Sinulingga having an e-commerce business is very easy to find products and selling products over the internet. But the main problem is how to make the payment method for all money transactions. In this case, a bank has a very valuable role in this process. Mr. Sinulingga, think a way how it is done. In the domestic payments can do without difficulty through bank transfer, SMS banking or even internet banking. To process these payments to or from overseas and it takes several days to process. But it can be finished without difficulty in real time by using PayPal. PayPal is a payment tool that can support or promote the development of e-business. PayPal will help the small traders all throughout the internet can accept delivery of something from soon-to-be buyers from all over the world and make a payment when generating transactions on the internet.</w:t>
       </w:r>
     </w:p>
     <w:p>
@@ -836,20 +997,27 @@
     <w:p>
       <w:pPr>
         <w:spacing w:line="480" w:lineRule="auto"/>
-        <w:ind w:left="180" w:right="270"/>
-        <w:rPr>
-          <w:rFonts w:ascii="Arial" w:eastAsia="Arial Unicode MS" w:hAnsi="Arial" w:cs="Arial"/>
-          <w:b/>
-          <w:lang w:val="en-PH"/>
-        </w:rPr>
-      </w:pPr>
-      <w:r>
-        <w:rPr>
-          <w:rFonts w:ascii="Arial" w:eastAsia="Arial Unicode MS" w:hAnsi="Arial" w:cs="Arial"/>
-          <w:b/>
-          <w:lang w:val="en-PH"/>
-        </w:rPr>
-        <w:t>Synthesis</w:t>
+        <w:ind w:left="180" w:right="270" w:firstLine="540"/>
+        <w:jc w:val="both"/>
+        <w:rPr>
+          <w:rFonts w:ascii="Arial" w:eastAsia="Arial Unicode MS" w:hAnsi="Arial" w:cs="Arial"/>
+          <w:lang w:val="en-PH"/>
+        </w:rPr>
+      </w:pPr>
+      <w:r>
+        <w:rPr>
+          <w:rFonts w:ascii="Arial" w:eastAsia="Arial Unicode MS" w:hAnsi="Arial" w:cs="Arial"/>
+          <w:lang w:val="en-PH"/>
+        </w:rPr>
+        <w:t xml:space="preserve">In the study entitled “An Improved SMS User Interface System to Support University Services” of Mohammad Ibrahim Al Sheikh Eid (2011), he stated that mobile phone influence extreme potential to develop into a universal way of managing services negotiations on an international and local scale in the future. Mobile messaging serves as a strategic agent for the common trade of message between the administrative sector of the students and university. The mock-up of his study SMS User Interface System, he authorizes the students to manage their school subjects and matters such as their assessment performance, subject </w:t>
+      </w:r>
+      <w:r>
+        <w:rPr>
+          <w:rFonts w:ascii="Arial" w:eastAsia="Arial Unicode MS" w:hAnsi="Arial" w:cs="Arial"/>
+          <w:lang w:val="en-PH"/>
+        </w:rPr>
+        <w:lastRenderedPageBreak/>
+        <w:t>schedules, and students’ information. This is completed by forwarding message to the students or sending text messages to their phones or functioning an inquiry message sent from a student to accomplish the answer by pulling it. In his study, the software or system can be used to send a message and remove a message. He conducted his study at the Islamic University of Gaza. The decisions from the information analysis undoubtedly demonstrate that the students want Sending Message Services for their exchanging information between school-related services. They also specify the rightness and security of Sending Message Services communication in a situation where they have to update their mobile phone numbers which are available. Students also see this method is more helpful, profitable, valuable, and acceptable since it brings out their extreme goal.</w:t>
       </w:r>
     </w:p>
     <w:p>
@@ -862,39 +1030,109 @@
           <w:lang w:val="en-PH"/>
         </w:rPr>
       </w:pPr>
-      <w:r>
-        <w:rPr>
-          <w:rFonts w:ascii="Arial" w:eastAsia="Arial Unicode MS" w:hAnsi="Arial" w:cs="Arial"/>
-          <w:lang w:val="en-PH"/>
-        </w:rPr>
-        <w:t xml:space="preserve">Depend on the information gathered by the proponents, in the business field are more likely to be more competitive are the company who take on into online marketing. To attract more customers, the company should have a good image. Conforming to the related literature collected, benefits of both consumer and company are also promoted by e-commerce. Before developing website there are several principles to be examined to have a successful online marketing. </w:t>
-      </w:r>
-      <w:r>
-        <w:rPr>
-          <w:rFonts w:ascii="Arial" w:eastAsia="Arial Unicode MS" w:hAnsi="Arial" w:cs="Arial"/>
-          <w:lang w:val="en-PH"/>
-        </w:rPr>
-        <w:lastRenderedPageBreak/>
-        <w:t>Such as ease of use, maintainability, quality, reliability, security, the target visitors, useful, and web design.</w:t>
-      </w:r>
-      <w:r>
-        <w:rPr>
-          <w:rFonts w:ascii="Arial" w:eastAsia="Arial Unicode MS" w:hAnsi="Arial" w:cs="Arial"/>
-          <w:lang w:val="en-PH"/>
-        </w:rPr>
-        <w:t xml:space="preserve"> </w:t>
-      </w:r>
-      <w:r>
-        <w:rPr>
-          <w:rFonts w:ascii="Arial" w:eastAsia="Arial Unicode MS" w:hAnsi="Arial" w:cs="Arial"/>
-          <w:lang w:val="en-PH"/>
-        </w:rPr>
-        <w:t>The proponent goals aren’t just to build a website but a customer converter content management system by sustaining enough easy-to-maintain environment, friendly search engine, product details, secured payment transaction, and user-friendly interface. The projected system is to provide a good service to the target visitors but no just to advertise all over the web. These discussions the company will help in terms of gaining a good image and sooner or later the attract more customers to buy their products.</w:t>
-      </w:r>
     </w:p>
     <w:p>
       <w:pPr>
         <w:spacing w:line="480" w:lineRule="auto"/>
+        <w:ind w:left="180" w:right="270" w:firstLine="540"/>
+        <w:jc w:val="both"/>
+        <w:rPr>
+          <w:rFonts w:ascii="Arial" w:eastAsia="Arial Unicode MS" w:hAnsi="Arial" w:cs="Arial"/>
+          <w:lang w:val="en-PH"/>
+        </w:rPr>
+      </w:pPr>
+    </w:p>
+    <w:p>
+      <w:pPr>
+        <w:spacing w:line="480" w:lineRule="auto"/>
+        <w:ind w:left="180" w:right="270" w:firstLine="540"/>
+        <w:jc w:val="both"/>
+        <w:rPr>
+          <w:rFonts w:ascii="Arial" w:eastAsia="Arial Unicode MS" w:hAnsi="Arial" w:cs="Arial"/>
+          <w:lang w:val="en-PH"/>
+        </w:rPr>
+      </w:pPr>
+    </w:p>
+    <w:p>
+      <w:pPr>
+        <w:spacing w:line="480" w:lineRule="auto"/>
+        <w:ind w:left="180" w:right="270" w:firstLine="540"/>
+        <w:jc w:val="both"/>
+        <w:rPr>
+          <w:rFonts w:ascii="Arial" w:eastAsia="Arial Unicode MS" w:hAnsi="Arial" w:cs="Arial"/>
+          <w:lang w:val="en-PH"/>
+        </w:rPr>
+      </w:pPr>
+    </w:p>
+    <w:p>
+      <w:pPr>
+        <w:spacing w:line="480" w:lineRule="auto"/>
+        <w:ind w:left="180" w:right="270" w:firstLine="540"/>
+        <w:jc w:val="both"/>
+        <w:rPr>
+          <w:rFonts w:ascii="Arial" w:eastAsia="Arial Unicode MS" w:hAnsi="Arial" w:cs="Arial"/>
+          <w:lang w:val="en-PH"/>
+        </w:rPr>
+      </w:pPr>
+    </w:p>
+    <w:p>
+      <w:pPr>
+        <w:spacing w:line="480" w:lineRule="auto"/>
+        <w:ind w:left="180" w:right="270" w:firstLine="540"/>
+        <w:jc w:val="both"/>
+        <w:rPr>
+          <w:rFonts w:ascii="Arial" w:eastAsia="Arial Unicode MS" w:hAnsi="Arial" w:cs="Arial"/>
+          <w:lang w:val="en-PH"/>
+        </w:rPr>
+      </w:pPr>
+    </w:p>
+    <w:p>
+      <w:pPr>
+        <w:spacing w:line="480" w:lineRule="auto"/>
+        <w:ind w:left="180" w:right="270" w:firstLine="540"/>
+        <w:jc w:val="both"/>
+        <w:rPr>
+          <w:rFonts w:ascii="Arial" w:eastAsia="Arial Unicode MS" w:hAnsi="Arial" w:cs="Arial"/>
+          <w:lang w:val="en-PH"/>
+        </w:rPr>
+      </w:pPr>
+    </w:p>
+    <w:p>
+      <w:pPr>
+        <w:spacing w:line="480" w:lineRule="auto"/>
+        <w:ind w:left="180" w:right="270" w:firstLine="540"/>
+        <w:jc w:val="both"/>
+        <w:rPr>
+          <w:rFonts w:ascii="Arial" w:eastAsia="Arial Unicode MS" w:hAnsi="Arial" w:cs="Arial"/>
+          <w:lang w:val="en-PH"/>
+        </w:rPr>
+      </w:pPr>
+    </w:p>
+    <w:p>
+      <w:pPr>
+        <w:spacing w:line="480" w:lineRule="auto"/>
+        <w:ind w:left="180" w:right="270" w:firstLine="540"/>
+        <w:jc w:val="both"/>
+        <w:rPr>
+          <w:rFonts w:ascii="Arial" w:eastAsia="Arial Unicode MS" w:hAnsi="Arial" w:cs="Arial"/>
+          <w:lang w:val="en-PH"/>
+        </w:rPr>
+      </w:pPr>
+    </w:p>
+    <w:p>
+      <w:pPr>
+        <w:spacing w:line="480" w:lineRule="auto"/>
+        <w:ind w:left="180" w:right="270" w:firstLine="540"/>
+        <w:jc w:val="both"/>
+        <w:rPr>
+          <w:rFonts w:ascii="Arial" w:eastAsia="Arial Unicode MS" w:hAnsi="Arial" w:cs="Arial"/>
+          <w:lang w:val="en-PH"/>
+        </w:rPr>
+      </w:pPr>
+    </w:p>
+    <w:p>
+      <w:pPr>
+        <w:spacing w:line="480" w:lineRule="auto"/>
         <w:ind w:left="180" w:right="270"/>
         <w:rPr>
           <w:rFonts w:ascii="Arial" w:eastAsia="Arial Unicode MS" w:hAnsi="Arial" w:cs="Arial"/>
@@ -902,8 +1140,58 @@
           <w:lang w:val="en-PH"/>
         </w:rPr>
       </w:pPr>
-      <w:bookmarkStart w:id="0" w:name="_GoBack"/>
-      <w:bookmarkEnd w:id="0"/>
+      <w:r>
+        <w:rPr>
+          <w:rFonts w:ascii="Arial" w:eastAsia="Arial Unicode MS" w:hAnsi="Arial" w:cs="Arial"/>
+          <w:b/>
+          <w:lang w:val="en-PH"/>
+        </w:rPr>
+        <w:lastRenderedPageBreak/>
+        <w:t>Synthesis</w:t>
+      </w:r>
+    </w:p>
+    <w:p>
+      <w:pPr>
+        <w:spacing w:line="480" w:lineRule="auto"/>
+        <w:ind w:left="180" w:right="270" w:firstLine="540"/>
+        <w:jc w:val="both"/>
+        <w:rPr>
+          <w:rFonts w:ascii="Arial" w:eastAsia="Arial Unicode MS" w:hAnsi="Arial" w:cs="Arial"/>
+          <w:lang w:val="en-PH"/>
+        </w:rPr>
+      </w:pPr>
+      <w:r>
+        <w:rPr>
+          <w:rFonts w:ascii="Arial" w:eastAsia="Arial Unicode MS" w:hAnsi="Arial" w:cs="Arial"/>
+          <w:lang w:val="en-PH"/>
+        </w:rPr>
+        <w:t>Depend on the information gathered by the proponents, in the business field are more likely to be more competitive are the company who take on into online marketing. To attract more customers, the company should have a good image. Conforming to the related literature collected, benefits of both consumer and company are also promoted by e-commerce. Before developing website there are several principles to be examined to have a successful online marketing. Such as ease of use, maintainability, quality, reliability, security, the target visitors, useful, and web design.</w:t>
+      </w:r>
+      <w:r>
+        <w:rPr>
+          <w:rFonts w:ascii="Arial" w:eastAsia="Arial Unicode MS" w:hAnsi="Arial" w:cs="Arial"/>
+          <w:lang w:val="en-PH"/>
+        </w:rPr>
+        <w:t xml:space="preserve"> </w:t>
+      </w:r>
+      <w:r>
+        <w:rPr>
+          <w:rFonts w:ascii="Arial" w:eastAsia="Arial Unicode MS" w:hAnsi="Arial" w:cs="Arial"/>
+          <w:lang w:val="en-PH"/>
+        </w:rPr>
+        <w:t>The proponent goals aren’t just to build a website but a customer converter content management system by sustaining enough easy-to-maintain environment, friendly search engine, product details, secured payment transaction, and user-friendly interface. The projected system is to provide a good service to the target visitors but no just to advertise all over the web. These discussions the company will help in terms of gaining a good image and sooner or later the attract more customers to buy their products.</w:t>
+      </w:r>
+    </w:p>
+    <w:p>
+      <w:pPr>
+        <w:spacing w:line="480" w:lineRule="auto"/>
+        <w:ind w:left="180" w:right="270"/>
+        <w:rPr>
+          <w:rFonts w:ascii="Arial" w:eastAsia="Arial Unicode MS" w:hAnsi="Arial" w:cs="Arial"/>
+          <w:b/>
+          <w:lang w:val="en-PH"/>
+        </w:rPr>
+      </w:pPr>
     </w:p>
     <w:p>
       <w:pPr>
@@ -1256,7 +1544,7 @@
                   <w:rPr>
                     <w:noProof/>
                   </w:rPr>
-                  <w:t>19</w:t>
+                  <w:t>11</w:t>
                 </w:r>
                 <w:r>
                   <w:rPr>

</xml_diff>